<commit_message>
updated activity for sdd
</commit_message>
<xml_diff>
--- a/SDD_güncel.docx
+++ b/SDD_güncel.docx
@@ -1,6 +1,6 @@
 
 <file path=word/document.xml><?xml version="1.0" encoding="utf-8"?>
-<w:document xmlns:wpc="http://schemas.microsoft.com/office/word/2010/wordprocessingCanvas" xmlns:cx="http://schemas.microsoft.com/office/drawing/2014/chartex" xmlns:cx1="http://schemas.microsoft.com/office/drawing/2015/9/8/chartex" xmlns:cx2="http://schemas.microsoft.com/office/drawing/2015/10/21/chartex" xmlns:cx3="http://schemas.microsoft.com/office/drawing/2016/5/9/chartex" xmlns:cx4="http://schemas.microsoft.com/office/drawing/2016/5/10/chartex" xmlns:cx5="http://schemas.microsoft.com/office/drawing/2016/5/11/chartex" xmlns:cx6="http://schemas.microsoft.com/office/drawing/2016/5/12/chartex" xmlns:cx7="http://schemas.microsoft.com/office/drawing/2016/5/13/chartex" xmlns:cx8="http://schemas.microsoft.com/office/drawing/2016/5/14/chartex" xmlns:mc="http://schemas.openxmlformats.org/markup-compatibility/2006" xmlns:aink="http://schemas.microsoft.com/office/drawing/2016/ink" xmlns:am3d="http://schemas.microsoft.com/office/drawing/2017/model3d" xmlns:o="urn:schemas-microsoft-com:office:office" xmlns:oel="http://schemas.microsoft.com/office/2019/extlst" xmlns:r="http://schemas.openxmlformats.org/officeDocument/2006/relationships" xmlns:m="http://schemas.openxmlformats.org/officeDocument/2006/math" xmlns:v="urn:schemas-microsoft-com:vml" xmlns:wp14="http://schemas.microsoft.com/office/word/2010/wordprocessingDrawing" xmlns:wp="http://schemas.openxmlformats.org/drawingml/2006/wordprocessingDrawing" xmlns:w10="urn:schemas-microsoft-com:office:word" xmlns:w="http://schemas.openxmlformats.org/wordprocessingml/2006/main" xmlns:w14="http://schemas.microsoft.com/office/word/2010/wordml" xmlns:w15="http://schemas.microsoft.com/office/word/2012/wordml" xmlns:w16cex="http://schemas.microsoft.com/office/word/2018/wordml/cex" xmlns:w16cid="http://schemas.microsoft.com/office/word/2016/wordml/cid" xmlns:w16="http://schemas.microsoft.com/office/word/2018/wordml" xmlns:w16du="http://schemas.microsoft.com/office/word/2023/wordml/word16du" xmlns:w16sdtdh="http://schemas.microsoft.com/office/word/2020/wordml/sdtdatahash" xmlns:w16se="http://schemas.microsoft.com/office/word/2015/wordml/symex" xmlns:wpg="http://schemas.microsoft.com/office/word/2010/wordprocessingGroup" xmlns:wpi="http://schemas.microsoft.com/office/word/2010/wordprocessingInk" xmlns:wne="http://schemas.microsoft.com/office/word/2006/wordml" xmlns:wps="http://schemas.microsoft.com/office/word/2010/wordprocessingShape" mc:Ignorable="w14 w15 w16se w16cid w16 w16cex w16sdtdh w16du wp14">
+<w:document xmlns:wpc="http://schemas.microsoft.com/office/word/2010/wordprocessingCanvas" xmlns:cx="http://schemas.microsoft.com/office/drawing/2014/chartex" xmlns:cx1="http://schemas.microsoft.com/office/drawing/2015/9/8/chartex" xmlns:cx2="http://schemas.microsoft.com/office/drawing/2015/10/21/chartex" xmlns:cx3="http://schemas.microsoft.com/office/drawing/2016/5/9/chartex" xmlns:cx4="http://schemas.microsoft.com/office/drawing/2016/5/10/chartex" xmlns:cx5="http://schemas.microsoft.com/office/drawing/2016/5/11/chartex" xmlns:cx6="http://schemas.microsoft.com/office/drawing/2016/5/12/chartex" xmlns:cx7="http://schemas.microsoft.com/office/drawing/2016/5/13/chartex" xmlns:cx8="http://schemas.microsoft.com/office/drawing/2016/5/14/chartex" xmlns:mc="http://schemas.openxmlformats.org/markup-compatibility/2006" xmlns:aink="http://schemas.microsoft.com/office/drawing/2016/ink" xmlns:am3d="http://schemas.microsoft.com/office/drawing/2017/model3d" xmlns:o="urn:schemas-microsoft-com:office:office" xmlns:oel="http://schemas.microsoft.com/office/2019/extlst" xmlns:r="http://schemas.openxmlformats.org/officeDocument/2006/relationships" xmlns:m="http://schemas.openxmlformats.org/officeDocument/2006/math" xmlns:v="urn:schemas-microsoft-com:vml" xmlns:wp14="http://schemas.microsoft.com/office/word/2010/wordprocessingDrawing" xmlns:wp="http://schemas.openxmlformats.org/drawingml/2006/wordprocessingDrawing" xmlns:w10="urn:schemas-microsoft-com:office:word" xmlns:w="http://schemas.openxmlformats.org/wordprocessingml/2006/main" xmlns:w14="http://schemas.microsoft.com/office/word/2010/wordml" xmlns:w15="http://schemas.microsoft.com/office/word/2012/wordml" xmlns:w16cex="http://schemas.microsoft.com/office/word/2018/wordml/cex" xmlns:w16cid="http://schemas.microsoft.com/office/word/2016/wordml/cid" xmlns:w16="http://schemas.microsoft.com/office/word/2018/wordml" xmlns:w16du="http://schemas.microsoft.com/office/word/2023/wordml/word16du" xmlns:w16sdtdh="http://schemas.microsoft.com/office/word/2020/wordml/sdtdatahash" xmlns:w16sdtfl="http://schemas.microsoft.com/office/word/2024/wordml/sdtformatlock" xmlns:w16se="http://schemas.microsoft.com/office/word/2015/wordml/symex" xmlns:wpg="http://schemas.microsoft.com/office/word/2010/wordprocessingGroup" xmlns:wpi="http://schemas.microsoft.com/office/word/2010/wordprocessingInk" xmlns:wne="http://schemas.microsoft.com/office/word/2006/wordml" xmlns:wps="http://schemas.microsoft.com/office/word/2010/wordprocessingShape" mc:Ignorable="w14 w15 w16se w16cid w16 w16cex w16sdtdh w16sdtfl w16du wp14">
   <w:body>
     <w:tbl>
       <w:tblPr>
@@ -397,29 +397,7 @@
               <w:sz w:val="32"/>
               <w:szCs w:val="32"/>
             </w:rPr>
-            <w:t xml:space="preserve">Mustafa </w:t>
-          </w:r>
-          <w:proofErr w:type="spellStart"/>
-          <w:r>
-            <w:rPr>
-              <w:b/>
-              <w:bCs/>
-              <w:color w:val="0070C0"/>
-              <w:sz w:val="32"/>
-              <w:szCs w:val="32"/>
-            </w:rPr>
-            <w:t>Tozman</w:t>
-          </w:r>
-          <w:proofErr w:type="spellEnd"/>
-          <w:r>
-            <w:rPr>
-              <w:b/>
-              <w:bCs/>
-              <w:color w:val="0070C0"/>
-              <w:sz w:val="32"/>
-              <w:szCs w:val="32"/>
-            </w:rPr>
-            <w:t xml:space="preserve"> </w:t>
+            <w:t xml:space="preserve">Mustafa Tozman </w:t>
           </w:r>
         </w:p>
         <w:p>
@@ -3388,15 +3366,7 @@
         <w:t>End-User Representatives:</w:t>
       </w:r>
       <w:r>
-        <w:t xml:space="preserve"> To provide feedback and confirm the application </w:t>
-      </w:r>
-      <w:proofErr w:type="gramStart"/>
-      <w:r>
-        <w:t>addresses</w:t>
-      </w:r>
-      <w:proofErr w:type="gramEnd"/>
-      <w:r>
-        <w:t xml:space="preserve"> their expectations.</w:t>
+        <w:t xml:space="preserve"> To provide feedback and confirm the application addresses their expectations.</w:t>
       </w:r>
     </w:p>
     <w:p>
@@ -3508,11 +3478,9 @@
       <w:r>
         <w:t xml:space="preserve"> Retrieve BPM data from connected smartwatches for additional mood analysis. (Google Fit will be </w:t>
       </w:r>
-      <w:proofErr w:type="spellStart"/>
-      <w:r>
-        <w:t>utilised</w:t>
-      </w:r>
-      <w:proofErr w:type="spellEnd"/>
+      <w:r>
+        <w:t>utilized</w:t>
+      </w:r>
       <w:r>
         <w:t xml:space="preserve"> to achieve this)</w:t>
       </w:r>
@@ -3548,15 +3516,7 @@
         <w:t>Recommendations:</w:t>
       </w:r>
       <w:r>
-        <w:t xml:space="preserve"> Offer personalized activities or content based on user mood and </w:t>
-      </w:r>
-      <w:proofErr w:type="gramStart"/>
-      <w:r>
-        <w:t>inputs</w:t>
-      </w:r>
-      <w:proofErr w:type="gramEnd"/>
-      <w:r>
-        <w:t>.</w:t>
+        <w:t xml:space="preserve"> Offer personalized activities or content based on user mood and inputs.</w:t>
       </w:r>
     </w:p>
     <w:p>
@@ -3983,15 +3943,7 @@
         <w:ind w:left="288"/>
       </w:pPr>
       <w:r>
-        <w:t xml:space="preserve">This document details the design and development process of </w:t>
-      </w:r>
-      <w:proofErr w:type="gramStart"/>
-      <w:r>
-        <w:t>a software</w:t>
-      </w:r>
-      <w:proofErr w:type="gramEnd"/>
-      <w:r>
-        <w:t xml:space="preserve"> or system. Below are summaries of the topics covered in each section:</w:t>
+        <w:t>This document details the design and development process of a software or system. Below are summaries of the topics covered in each section:</w:t>
       </w:r>
     </w:p>
     <w:p>
@@ -5066,15 +5018,7 @@
           </w:tcPr>
           <w:p>
             <w:r>
-              <w:t xml:space="preserve">Referral link for </w:t>
-            </w:r>
-            <w:proofErr w:type="gramStart"/>
-            <w:r>
-              <w:t>user</w:t>
-            </w:r>
-            <w:proofErr w:type="gramEnd"/>
-            <w:r>
-              <w:t xml:space="preserve"> to create account</w:t>
+              <w:t>Referral link for user to create account</w:t>
             </w:r>
           </w:p>
         </w:tc>
@@ -5098,13 +5042,8 @@
             <w:tcW w:w="4589" w:type="dxa"/>
           </w:tcPr>
           <w:p>
-            <w:proofErr w:type="gramStart"/>
-            <w:r>
-              <w:t>Allows</w:t>
-            </w:r>
-            <w:proofErr w:type="gramEnd"/>
-            <w:r>
-              <w:t xml:space="preserve"> the user to go to the reset screen when they forget their password.</w:t>
+            <w:r>
+              <w:t>Allows the user to go to the reset screen when they forget their password.</w:t>
             </w:r>
           </w:p>
         </w:tc>
@@ -5387,23 +5326,7 @@
                 <w:i/>
                 <w:iCs/>
               </w:rPr>
-              <w:t xml:space="preserve">"I have read and </w:t>
-            </w:r>
-            <w:proofErr w:type="gramStart"/>
-            <w:r>
-              <w:rPr>
-                <w:i/>
-                <w:iCs/>
-              </w:rPr>
-              <w:t>agree</w:t>
-            </w:r>
-            <w:proofErr w:type="gramEnd"/>
-            <w:r>
-              <w:rPr>
-                <w:i/>
-                <w:iCs/>
-              </w:rPr>
-              <w:t xml:space="preserve"> to the term of service"</w:t>
+              <w:t>"I have read and agree to the term of service"</w:t>
             </w:r>
             <w:r>
               <w:t>. Users must check this box before signing up.</w:t>
@@ -5717,15 +5640,7 @@
           </w:tcPr>
           <w:p>
             <w:r>
-              <w:t xml:space="preserve">Tab with a user icon </w:t>
-            </w:r>
-            <w:proofErr w:type="gramStart"/>
-            <w:r>
-              <w:t>for</w:t>
-            </w:r>
-            <w:proofErr w:type="gramEnd"/>
-            <w:r>
-              <w:t xml:space="preserve"> see account details.</w:t>
+              <w:t>Tab with a user icon for see account details.</w:t>
             </w:r>
           </w:p>
         </w:tc>
@@ -5944,15 +5859,7 @@
           </w:tcPr>
           <w:p>
             <w:r>
-              <w:t xml:space="preserve">Chatbot </w:t>
-            </w:r>
-            <w:proofErr w:type="gramStart"/>
-            <w:r>
-              <w:t>allows</w:t>
-            </w:r>
-            <w:proofErr w:type="gramEnd"/>
-            <w:r>
-              <w:t xml:space="preserve"> to get photo data.</w:t>
+              <w:t>Chatbot allows to get photo data.</w:t>
             </w:r>
           </w:p>
         </w:tc>
@@ -5977,15 +5884,7 @@
           </w:tcPr>
           <w:p>
             <w:r>
-              <w:t xml:space="preserve">Chatbot </w:t>
-            </w:r>
-            <w:proofErr w:type="gramStart"/>
-            <w:r>
-              <w:t>allows to get</w:t>
-            </w:r>
-            <w:proofErr w:type="gramEnd"/>
-            <w:r>
-              <w:t xml:space="preserve"> video data.</w:t>
+              <w:t>Chatbot allows to get video data.</w:t>
             </w:r>
           </w:p>
         </w:tc>
@@ -6059,13 +5958,8 @@
             <w:tcW w:w="4617" w:type="dxa"/>
           </w:tcPr>
           <w:p>
-            <w:proofErr w:type="gramStart"/>
-            <w:r>
-              <w:t>Shows</w:t>
-            </w:r>
-            <w:proofErr w:type="gramEnd"/>
-            <w:r>
-              <w:t xml:space="preserve"> the answers the chatbot returns to the user.</w:t>
+            <w:r>
+              <w:t>Shows the answers the chatbot returns to the user.</w:t>
             </w:r>
           </w:p>
         </w:tc>
@@ -6295,15 +6189,7 @@
           </w:tcPr>
           <w:p>
             <w:r>
-              <w:t xml:space="preserve">Shows the </w:t>
-            </w:r>
-            <w:proofErr w:type="gramStart"/>
-            <w:r>
-              <w:t>chat’s</w:t>
-            </w:r>
-            <w:proofErr w:type="gramEnd"/>
-            <w:r>
-              <w:t xml:space="preserve"> date.</w:t>
+              <w:t>Shows the chat’s date.</w:t>
             </w:r>
           </w:p>
         </w:tc>
@@ -6765,15 +6651,7 @@
           </w:tcPr>
           <w:p>
             <w:r>
-              <w:t xml:space="preserve">Tab for </w:t>
-            </w:r>
-            <w:proofErr w:type="gramStart"/>
-            <w:r>
-              <w:t>start</w:t>
-            </w:r>
-            <w:proofErr w:type="gramEnd"/>
-            <w:r>
-              <w:t xml:space="preserve"> new chat.</w:t>
+              <w:t>Tab for start new chat.</w:t>
             </w:r>
           </w:p>
         </w:tc>
@@ -6828,15 +6706,7 @@
             </w:r>
             <w:proofErr w:type="gramEnd"/>
             <w:r>
-              <w:t xml:space="preserve"> </w:t>
-            </w:r>
-            <w:proofErr w:type="gramStart"/>
-            <w:r>
-              <w:t>select for</w:t>
-            </w:r>
-            <w:proofErr w:type="gramEnd"/>
-            <w:r>
-              <w:t xml:space="preserve"> the day mood.</w:t>
+              <w:t xml:space="preserve"> select for the day mood.</w:t>
             </w:r>
           </w:p>
         </w:tc>
@@ -6911,15 +6781,7 @@
           </w:tcPr>
           <w:p>
             <w:r>
-              <w:t xml:space="preserve">Tab with a user icon </w:t>
-            </w:r>
-            <w:proofErr w:type="gramStart"/>
-            <w:r>
-              <w:t>for</w:t>
-            </w:r>
-            <w:proofErr w:type="gramEnd"/>
-            <w:r>
-              <w:t xml:space="preserve"> see account details.</w:t>
+              <w:t>Tab with a user icon for see account details.</w:t>
             </w:r>
           </w:p>
         </w:tc>
@@ -6944,15 +6806,7 @@
           </w:tcPr>
           <w:p>
             <w:r>
-              <w:t xml:space="preserve">Tab with wheel icon for </w:t>
-            </w:r>
-            <w:proofErr w:type="gramStart"/>
-            <w:r>
-              <w:t>manage</w:t>
-            </w:r>
-            <w:proofErr w:type="gramEnd"/>
-            <w:r>
-              <w:t xml:space="preserve"> account.</w:t>
+              <w:t>Tab with wheel icon for manage account.</w:t>
             </w:r>
           </w:p>
         </w:tc>
@@ -7115,15 +6969,7 @@
           </w:tcPr>
           <w:p>
             <w:r>
-              <w:t xml:space="preserve">Tab with wheel icon for </w:t>
-            </w:r>
-            <w:proofErr w:type="gramStart"/>
-            <w:r>
-              <w:t>manage</w:t>
-            </w:r>
-            <w:proofErr w:type="gramEnd"/>
-            <w:r>
-              <w:t xml:space="preserve"> account.</w:t>
+              <w:t>Tab with wheel icon for manage account.</w:t>
             </w:r>
           </w:p>
         </w:tc>
@@ -7360,15 +7206,7 @@
           </w:tcPr>
           <w:p>
             <w:r>
-              <w:t xml:space="preserve">Tab the one of </w:t>
-            </w:r>
-            <w:proofErr w:type="gramStart"/>
-            <w:r>
-              <w:t>user</w:t>
-            </w:r>
-            <w:proofErr w:type="gramEnd"/>
-            <w:r>
-              <w:t xml:space="preserve"> then tab to this button for select the user.</w:t>
+              <w:t>Tab the one of user then tab to this button for select the user.</w:t>
             </w:r>
           </w:p>
         </w:tc>
@@ -7393,15 +7231,7 @@
           </w:tcPr>
           <w:p>
             <w:r>
-              <w:t xml:space="preserve">Tab with wheel icon for </w:t>
-            </w:r>
-            <w:proofErr w:type="gramStart"/>
-            <w:r>
-              <w:t>manage</w:t>
-            </w:r>
-            <w:proofErr w:type="gramEnd"/>
-            <w:r>
-              <w:t xml:space="preserve"> account.</w:t>
+              <w:t>Tab with wheel icon for manage account.</w:t>
             </w:r>
           </w:p>
         </w:tc>
@@ -7549,15 +7379,17 @@
             <w:r>
               <w:t xml:space="preserve">Shows the record </w:t>
             </w:r>
-            <w:proofErr w:type="spellStart"/>
-            <w:proofErr w:type="gramStart"/>
-            <w:r>
-              <w:t>informations</w:t>
-            </w:r>
-            <w:proofErr w:type="spellEnd"/>
-            <w:proofErr w:type="gramEnd"/>
-            <w:r>
-              <w:t xml:space="preserve"> of user to admin.</w:t>
+            <w:r>
+              <w:t>information</w:t>
+            </w:r>
+            <w:r>
+              <w:t xml:space="preserve"> of user</w:t>
+            </w:r>
+            <w:r>
+              <w:t>s</w:t>
+            </w:r>
+            <w:r>
+              <w:t xml:space="preserve"> to admin.</w:t>
             </w:r>
           </w:p>
         </w:tc>
@@ -7632,15 +7464,7 @@
           </w:tcPr>
           <w:p>
             <w:r>
-              <w:t xml:space="preserve">Tab with wheel icon for </w:t>
-            </w:r>
-            <w:proofErr w:type="gramStart"/>
-            <w:r>
-              <w:t>manage</w:t>
-            </w:r>
-            <w:proofErr w:type="gramEnd"/>
-            <w:r>
-              <w:t xml:space="preserve"> account.</w:t>
+              <w:t>Tab with wheel icon for manage account.</w:t>
             </w:r>
           </w:p>
         </w:tc>
@@ -7776,15 +7600,7 @@
           </w:tcPr>
           <w:p>
             <w:r>
-              <w:t xml:space="preserve">Tab with wheel icon for </w:t>
-            </w:r>
-            <w:proofErr w:type="gramStart"/>
-            <w:r>
-              <w:t>manage</w:t>
-            </w:r>
-            <w:proofErr w:type="gramEnd"/>
-            <w:r>
-              <w:t xml:space="preserve"> account.</w:t>
+              <w:t>Tab with wheel icon for manage account.</w:t>
             </w:r>
           </w:p>
         </w:tc>
@@ -8012,15 +7828,7 @@
           </w:tcPr>
           <w:p>
             <w:r>
-              <w:t xml:space="preserve">Tab with wheel icon for </w:t>
-            </w:r>
-            <w:proofErr w:type="gramStart"/>
-            <w:r>
-              <w:t>manage</w:t>
-            </w:r>
-            <w:proofErr w:type="gramEnd"/>
-            <w:r>
-              <w:t xml:space="preserve"> account.</w:t>
+              <w:t>Tab with wheel icon for manage account.</w:t>
             </w:r>
           </w:p>
         </w:tc>
@@ -8145,15 +7953,7 @@
           </w:tcPr>
           <w:p>
             <w:r>
-              <w:t xml:space="preserve">Tab the one of </w:t>
-            </w:r>
-            <w:proofErr w:type="gramStart"/>
-            <w:r>
-              <w:t>user</w:t>
-            </w:r>
-            <w:proofErr w:type="gramEnd"/>
-            <w:r>
-              <w:t xml:space="preserve"> then tab to this button for select the user.</w:t>
+              <w:t>Tab the one of user then tab to this button for select the user.</w:t>
             </w:r>
           </w:p>
         </w:tc>
@@ -8178,15 +7978,7 @@
           </w:tcPr>
           <w:p>
             <w:r>
-              <w:t xml:space="preserve">Tab with wheel icon for </w:t>
-            </w:r>
-            <w:proofErr w:type="gramStart"/>
-            <w:r>
-              <w:t>manage</w:t>
-            </w:r>
-            <w:proofErr w:type="gramEnd"/>
-            <w:r>
-              <w:t xml:space="preserve"> account.</w:t>
+              <w:t>Tab with wheel icon for manage account.</w:t>
             </w:r>
           </w:p>
         </w:tc>
@@ -8497,15 +8289,7 @@
           </w:tcPr>
           <w:p>
             <w:r>
-              <w:t xml:space="preserve">Tab with wheel icon for </w:t>
-            </w:r>
-            <w:proofErr w:type="gramStart"/>
-            <w:r>
-              <w:t>manage</w:t>
-            </w:r>
-            <w:proofErr w:type="gramEnd"/>
-            <w:r>
-              <w:t xml:space="preserve"> account.</w:t>
+              <w:t>Tab with wheel icon for manage account.</w:t>
             </w:r>
           </w:p>
         </w:tc>
@@ -8881,15 +8665,7 @@
           </w:tcPr>
           <w:p>
             <w:r>
-              <w:t xml:space="preserve">Field where the user will verify </w:t>
-            </w:r>
-            <w:proofErr w:type="gramStart"/>
-            <w:r>
-              <w:t>new</w:t>
-            </w:r>
-            <w:proofErr w:type="gramEnd"/>
-            <w:r>
-              <w:t xml:space="preserve"> password.</w:t>
+              <w:t>Field where the user will verify new password.</w:t>
             </w:r>
           </w:p>
         </w:tc>
@@ -9244,9 +9020,9 @@
           <w:noProof/>
         </w:rPr>
         <w:drawing>
-          <wp:inline distT="0" distB="0" distL="0" distR="0" wp14:anchorId="08A22041" wp14:editId="356AE007">
-            <wp:extent cx="4610100" cy="3840133"/>
-            <wp:effectExtent l="0" t="0" r="0" b="8255"/>
+          <wp:inline distT="0" distB="0" distL="0" distR="0" wp14:anchorId="08A22041" wp14:editId="1C202D69">
+            <wp:extent cx="5788094" cy="4821382"/>
+            <wp:effectExtent l="0" t="0" r="3175" b="0"/>
             <wp:docPr id="1015501492" name="Picture 41" descr="A diagram of a process&#10;&#10;Description automatically generated"/>
             <wp:cNvGraphicFramePr>
               <a:graphicFrameLocks xmlns:a="http://schemas.openxmlformats.org/drawingml/2006/main" noChangeAspect="1"/>
@@ -9273,7 +9049,7 @@
                   <pic:spPr>
                     <a:xfrm>
                       <a:off x="0" y="0"/>
-                      <a:ext cx="4615787" cy="3844870"/>
+                      <a:ext cx="5815574" cy="4844272"/>
                     </a:xfrm>
                     <a:prstGeom prst="rect">
                       <a:avLst/>
@@ -9287,12 +9063,23 @@
       </w:r>
     </w:p>
     <w:p/>
+    <w:p/>
+    <w:p/>
+    <w:p/>
+    <w:p/>
+    <w:p/>
+    <w:p/>
+    <w:p/>
+    <w:p/>
+    <w:p/>
+    <w:p/>
     <w:p>
       <w:pPr>
         <w:pStyle w:val="Heading2"/>
       </w:pPr>
       <w:bookmarkStart w:id="22" w:name="_Toc171499764"/>
       <w:r>
+        <w:lastRenderedPageBreak/>
         <w:t>Module 2</w:t>
       </w:r>
       <w:bookmarkEnd w:id="22"/>
@@ -9303,10 +9090,18 @@
           <w:noProof/>
         </w:rPr>
         <w:drawing>
-          <wp:inline distT="0" distB="0" distL="0" distR="0" wp14:anchorId="30A3E608" wp14:editId="37B6166B">
-            <wp:extent cx="4625340" cy="3341064"/>
-            <wp:effectExtent l="0" t="0" r="3810" b="0"/>
-            <wp:docPr id="1077196512" name="Picture 42" descr="A diagram of a work flow&#10;&#10;Description automatically generated"/>
+          <wp:anchor distT="0" distB="0" distL="114300" distR="114300" simplePos="0" relativeHeight="251664384" behindDoc="0" locked="0" layoutInCell="1" allowOverlap="1" wp14:anchorId="189F9087" wp14:editId="76BD2666">
+            <wp:simplePos x="0" y="0"/>
+            <wp:positionH relativeFrom="margin">
+              <wp:align>left</wp:align>
+            </wp:positionH>
+            <wp:positionV relativeFrom="paragraph">
+              <wp:posOffset>288290</wp:posOffset>
+            </wp:positionV>
+            <wp:extent cx="5330190" cy="8013065"/>
+            <wp:effectExtent l="0" t="0" r="3810" b="6985"/>
+            <wp:wrapTopAndBottom/>
+            <wp:docPr id="1388510994" name="Picture 1" descr="A flowchart of a computer program&#10;&#10;Description automatically generated"/>
             <wp:cNvGraphicFramePr>
               <a:graphicFrameLocks xmlns:a="http://schemas.openxmlformats.org/drawingml/2006/main" noChangeAspect="1"/>
             </wp:cNvGraphicFramePr>
@@ -9314,8 +9109,10 @@
               <a:graphicData uri="http://schemas.openxmlformats.org/drawingml/2006/picture">
                 <pic:pic xmlns:pic="http://schemas.openxmlformats.org/drawingml/2006/picture">
                   <pic:nvPicPr>
-                    <pic:cNvPr id="1077196512" name="Picture 42" descr="A diagram of a work flow&#10;&#10;Description automatically generated"/>
-                    <pic:cNvPicPr/>
+                    <pic:cNvPr id="1388510994" name="Picture 1" descr="A flowchart of a computer program&#10;&#10;Description automatically generated"/>
+                    <pic:cNvPicPr>
+                      <a:picLocks noChangeAspect="1" noChangeArrowheads="1"/>
+                    </pic:cNvPicPr>
                   </pic:nvPicPr>
                   <pic:blipFill>
                     <a:blip r:embed="rId34">
@@ -9325,23 +9122,34 @@
                         </a:ext>
                       </a:extLst>
                     </a:blip>
+                    <a:srcRect/>
                     <a:stretch>
                       <a:fillRect/>
                     </a:stretch>
                   </pic:blipFill>
-                  <pic:spPr>
+                  <pic:spPr bwMode="auto">
                     <a:xfrm>
                       <a:off x="0" y="0"/>
-                      <a:ext cx="4631079" cy="3345209"/>
+                      <a:ext cx="5330190" cy="8013065"/>
                     </a:xfrm>
                     <a:prstGeom prst="rect">
                       <a:avLst/>
                     </a:prstGeom>
+                    <a:noFill/>
+                    <a:ln>
+                      <a:noFill/>
+                    </a:ln>
                   </pic:spPr>
                 </pic:pic>
               </a:graphicData>
             </a:graphic>
-          </wp:inline>
+            <wp14:sizeRelH relativeFrom="page">
+              <wp14:pctWidth>0</wp14:pctWidth>
+            </wp14:sizeRelH>
+            <wp14:sizeRelV relativeFrom="page">
+              <wp14:pctHeight>0</wp14:pctHeight>
+            </wp14:sizeRelV>
+          </wp:anchor>
         </w:drawing>
       </w:r>
     </w:p>
@@ -9366,9 +9174,9 @@
           <w:noProof/>
         </w:rPr>
         <w:drawing>
-          <wp:inline distT="0" distB="0" distL="0" distR="0" wp14:anchorId="5DC0EA3C" wp14:editId="1B017E93">
-            <wp:extent cx="1272921" cy="3916680"/>
-            <wp:effectExtent l="0" t="0" r="3810" b="7620"/>
+          <wp:inline distT="0" distB="0" distL="0" distR="0" wp14:anchorId="5DC0EA3C" wp14:editId="34137A1B">
+            <wp:extent cx="2410691" cy="7417509"/>
+            <wp:effectExtent l="0" t="0" r="8890" b="0"/>
             <wp:docPr id="2136371222" name="Picture 1" descr="A diagram of a software process&#10;&#10;Description automatically generated"/>
             <wp:cNvGraphicFramePr>
               <a:graphicFrameLocks xmlns:a="http://schemas.openxmlformats.org/drawingml/2006/main" noChangeAspect="1"/>
@@ -9395,7 +9203,7 @@
                   <pic:spPr>
                     <a:xfrm>
                       <a:off x="0" y="0"/>
-                      <a:ext cx="1281808" cy="3944024"/>
+                      <a:ext cx="2438484" cy="7503025"/>
                     </a:xfrm>
                     <a:prstGeom prst="rect">
                       <a:avLst/>
@@ -9417,6 +9225,7 @@
       </w:pPr>
       <w:bookmarkStart w:id="24" w:name="_Toc171499766"/>
       <w:r>
+        <w:lastRenderedPageBreak/>
         <w:t>Database Design</w:t>
       </w:r>
       <w:bookmarkEnd w:id="24"/>
@@ -9485,7 +9294,6 @@
       </w:pPr>
       <w:bookmarkStart w:id="29" w:name="_Toc171499771"/>
       <w:r>
-        <w:lastRenderedPageBreak/>
         <w:t>Table …</w:t>
       </w:r>
       <w:bookmarkEnd w:id="29"/>
@@ -9633,7 +9441,7 @@
 </file>
 
 <file path=word/endnotes.xml><?xml version="1.0" encoding="utf-8"?>
-<w:endnotes xmlns:wpc="http://schemas.microsoft.com/office/word/2010/wordprocessingCanvas" xmlns:cx="http://schemas.microsoft.com/office/drawing/2014/chartex" xmlns:cx1="http://schemas.microsoft.com/office/drawing/2015/9/8/chartex" xmlns:cx2="http://schemas.microsoft.com/office/drawing/2015/10/21/chartex" xmlns:cx3="http://schemas.microsoft.com/office/drawing/2016/5/9/chartex" xmlns:cx4="http://schemas.microsoft.com/office/drawing/2016/5/10/chartex" xmlns:cx5="http://schemas.microsoft.com/office/drawing/2016/5/11/chartex" xmlns:cx6="http://schemas.microsoft.com/office/drawing/2016/5/12/chartex" xmlns:cx7="http://schemas.microsoft.com/office/drawing/2016/5/13/chartex" xmlns:cx8="http://schemas.microsoft.com/office/drawing/2016/5/14/chartex" xmlns:mc="http://schemas.openxmlformats.org/markup-compatibility/2006" xmlns:aink="http://schemas.microsoft.com/office/drawing/2016/ink" xmlns:am3d="http://schemas.microsoft.com/office/drawing/2017/model3d" xmlns:o="urn:schemas-microsoft-com:office:office" xmlns:oel="http://schemas.microsoft.com/office/2019/extlst" xmlns:r="http://schemas.openxmlformats.org/officeDocument/2006/relationships" xmlns:m="http://schemas.openxmlformats.org/officeDocument/2006/math" xmlns:v="urn:schemas-microsoft-com:vml" xmlns:wp14="http://schemas.microsoft.com/office/word/2010/wordprocessingDrawing" xmlns:wp="http://schemas.openxmlformats.org/drawingml/2006/wordprocessingDrawing" xmlns:w10="urn:schemas-microsoft-com:office:word" xmlns:w="http://schemas.openxmlformats.org/wordprocessingml/2006/main" xmlns:w14="http://schemas.microsoft.com/office/word/2010/wordml" xmlns:w15="http://schemas.microsoft.com/office/word/2012/wordml" xmlns:w16cex="http://schemas.microsoft.com/office/word/2018/wordml/cex" xmlns:w16cid="http://schemas.microsoft.com/office/word/2016/wordml/cid" xmlns:w16="http://schemas.microsoft.com/office/word/2018/wordml" xmlns:w16du="http://schemas.microsoft.com/office/word/2023/wordml/word16du" xmlns:w16sdtdh="http://schemas.microsoft.com/office/word/2020/wordml/sdtdatahash" xmlns:w16se="http://schemas.microsoft.com/office/word/2015/wordml/symex" xmlns:wpg="http://schemas.microsoft.com/office/word/2010/wordprocessingGroup" xmlns:wpi="http://schemas.microsoft.com/office/word/2010/wordprocessingInk" xmlns:wne="http://schemas.microsoft.com/office/word/2006/wordml" xmlns:wps="http://schemas.microsoft.com/office/word/2010/wordprocessingShape" mc:Ignorable="w14 w15 w16se w16cid w16 w16cex w16sdtdh w16du wp14">
+<w:endnotes xmlns:wpc="http://schemas.microsoft.com/office/word/2010/wordprocessingCanvas" xmlns:cx="http://schemas.microsoft.com/office/drawing/2014/chartex" xmlns:cx1="http://schemas.microsoft.com/office/drawing/2015/9/8/chartex" xmlns:cx2="http://schemas.microsoft.com/office/drawing/2015/10/21/chartex" xmlns:cx3="http://schemas.microsoft.com/office/drawing/2016/5/9/chartex" xmlns:cx4="http://schemas.microsoft.com/office/drawing/2016/5/10/chartex" xmlns:cx5="http://schemas.microsoft.com/office/drawing/2016/5/11/chartex" xmlns:cx6="http://schemas.microsoft.com/office/drawing/2016/5/12/chartex" xmlns:cx7="http://schemas.microsoft.com/office/drawing/2016/5/13/chartex" xmlns:cx8="http://schemas.microsoft.com/office/drawing/2016/5/14/chartex" xmlns:mc="http://schemas.openxmlformats.org/markup-compatibility/2006" xmlns:aink="http://schemas.microsoft.com/office/drawing/2016/ink" xmlns:am3d="http://schemas.microsoft.com/office/drawing/2017/model3d" xmlns:o="urn:schemas-microsoft-com:office:office" xmlns:oel="http://schemas.microsoft.com/office/2019/extlst" xmlns:r="http://schemas.openxmlformats.org/officeDocument/2006/relationships" xmlns:m="http://schemas.openxmlformats.org/officeDocument/2006/math" xmlns:v="urn:schemas-microsoft-com:vml" xmlns:wp14="http://schemas.microsoft.com/office/word/2010/wordprocessingDrawing" xmlns:wp="http://schemas.openxmlformats.org/drawingml/2006/wordprocessingDrawing" xmlns:w10="urn:schemas-microsoft-com:office:word" xmlns:w="http://schemas.openxmlformats.org/wordprocessingml/2006/main" xmlns:w14="http://schemas.microsoft.com/office/word/2010/wordml" xmlns:w15="http://schemas.microsoft.com/office/word/2012/wordml" xmlns:w16cex="http://schemas.microsoft.com/office/word/2018/wordml/cex" xmlns:w16cid="http://schemas.microsoft.com/office/word/2016/wordml/cid" xmlns:w16="http://schemas.microsoft.com/office/word/2018/wordml" xmlns:w16du="http://schemas.microsoft.com/office/word/2023/wordml/word16du" xmlns:w16sdtdh="http://schemas.microsoft.com/office/word/2020/wordml/sdtdatahash" xmlns:w16sdtfl="http://schemas.microsoft.com/office/word/2024/wordml/sdtformatlock" xmlns:w16se="http://schemas.microsoft.com/office/word/2015/wordml/symex" xmlns:wpg="http://schemas.microsoft.com/office/word/2010/wordprocessingGroup" xmlns:wpi="http://schemas.microsoft.com/office/word/2010/wordprocessingInk" xmlns:wne="http://schemas.microsoft.com/office/word/2006/wordml" xmlns:wps="http://schemas.microsoft.com/office/word/2010/wordprocessingShape" mc:Ignorable="w14 w15 w16se w16cid w16 w16cex w16sdtdh w16sdtfl w16du wp14">
   <w:endnote w:type="separator" w:id="-1">
     <w:p>
       <w:pPr>
@@ -9658,7 +9466,7 @@
 </file>
 
 <file path=word/footer1.xml><?xml version="1.0" encoding="utf-8"?>
-<w:ftr xmlns:wpc="http://schemas.microsoft.com/office/word/2010/wordprocessingCanvas" xmlns:cx="http://schemas.microsoft.com/office/drawing/2014/chartex" xmlns:cx1="http://schemas.microsoft.com/office/drawing/2015/9/8/chartex" xmlns:cx2="http://schemas.microsoft.com/office/drawing/2015/10/21/chartex" xmlns:cx3="http://schemas.microsoft.com/office/drawing/2016/5/9/chartex" xmlns:cx4="http://schemas.microsoft.com/office/drawing/2016/5/10/chartex" xmlns:cx5="http://schemas.microsoft.com/office/drawing/2016/5/11/chartex" xmlns:cx6="http://schemas.microsoft.com/office/drawing/2016/5/12/chartex" xmlns:cx7="http://schemas.microsoft.com/office/drawing/2016/5/13/chartex" xmlns:cx8="http://schemas.microsoft.com/office/drawing/2016/5/14/chartex" xmlns:mc="http://schemas.openxmlformats.org/markup-compatibility/2006" xmlns:aink="http://schemas.microsoft.com/office/drawing/2016/ink" xmlns:am3d="http://schemas.microsoft.com/office/drawing/2017/model3d" xmlns:o="urn:schemas-microsoft-com:office:office" xmlns:oel="http://schemas.microsoft.com/office/2019/extlst" xmlns:r="http://schemas.openxmlformats.org/officeDocument/2006/relationships" xmlns:m="http://schemas.openxmlformats.org/officeDocument/2006/math" xmlns:v="urn:schemas-microsoft-com:vml" xmlns:wp14="http://schemas.microsoft.com/office/word/2010/wordprocessingDrawing" xmlns:wp="http://schemas.openxmlformats.org/drawingml/2006/wordprocessingDrawing" xmlns:w10="urn:schemas-microsoft-com:office:word" xmlns:w="http://schemas.openxmlformats.org/wordprocessingml/2006/main" xmlns:w14="http://schemas.microsoft.com/office/word/2010/wordml" xmlns:w15="http://schemas.microsoft.com/office/word/2012/wordml" xmlns:w16cex="http://schemas.microsoft.com/office/word/2018/wordml/cex" xmlns:w16cid="http://schemas.microsoft.com/office/word/2016/wordml/cid" xmlns:w16="http://schemas.microsoft.com/office/word/2018/wordml" xmlns:w16du="http://schemas.microsoft.com/office/word/2023/wordml/word16du" xmlns:w16sdtdh="http://schemas.microsoft.com/office/word/2020/wordml/sdtdatahash" xmlns:w16se="http://schemas.microsoft.com/office/word/2015/wordml/symex" xmlns:wpg="http://schemas.microsoft.com/office/word/2010/wordprocessingGroup" xmlns:wpi="http://schemas.microsoft.com/office/word/2010/wordprocessingInk" xmlns:wne="http://schemas.microsoft.com/office/word/2006/wordml" xmlns:wps="http://schemas.microsoft.com/office/word/2010/wordprocessingShape" mc:Ignorable="w14 w15 w16se w16cid w16 w16cex w16sdtdh w16du wp14">
+<w:ftr xmlns:wpc="http://schemas.microsoft.com/office/word/2010/wordprocessingCanvas" xmlns:cx="http://schemas.microsoft.com/office/drawing/2014/chartex" xmlns:cx1="http://schemas.microsoft.com/office/drawing/2015/9/8/chartex" xmlns:cx2="http://schemas.microsoft.com/office/drawing/2015/10/21/chartex" xmlns:cx3="http://schemas.microsoft.com/office/drawing/2016/5/9/chartex" xmlns:cx4="http://schemas.microsoft.com/office/drawing/2016/5/10/chartex" xmlns:cx5="http://schemas.microsoft.com/office/drawing/2016/5/11/chartex" xmlns:cx6="http://schemas.microsoft.com/office/drawing/2016/5/12/chartex" xmlns:cx7="http://schemas.microsoft.com/office/drawing/2016/5/13/chartex" xmlns:cx8="http://schemas.microsoft.com/office/drawing/2016/5/14/chartex" xmlns:mc="http://schemas.openxmlformats.org/markup-compatibility/2006" xmlns:aink="http://schemas.microsoft.com/office/drawing/2016/ink" xmlns:am3d="http://schemas.microsoft.com/office/drawing/2017/model3d" xmlns:o="urn:schemas-microsoft-com:office:office" xmlns:oel="http://schemas.microsoft.com/office/2019/extlst" xmlns:r="http://schemas.openxmlformats.org/officeDocument/2006/relationships" xmlns:m="http://schemas.openxmlformats.org/officeDocument/2006/math" xmlns:v="urn:schemas-microsoft-com:vml" xmlns:wp14="http://schemas.microsoft.com/office/word/2010/wordprocessingDrawing" xmlns:wp="http://schemas.openxmlformats.org/drawingml/2006/wordprocessingDrawing" xmlns:w10="urn:schemas-microsoft-com:office:word" xmlns:w="http://schemas.openxmlformats.org/wordprocessingml/2006/main" xmlns:w14="http://schemas.microsoft.com/office/word/2010/wordml" xmlns:w15="http://schemas.microsoft.com/office/word/2012/wordml" xmlns:w16cex="http://schemas.microsoft.com/office/word/2018/wordml/cex" xmlns:w16cid="http://schemas.microsoft.com/office/word/2016/wordml/cid" xmlns:w16="http://schemas.microsoft.com/office/word/2018/wordml" xmlns:w16du="http://schemas.microsoft.com/office/word/2023/wordml/word16du" xmlns:w16sdtdh="http://schemas.microsoft.com/office/word/2020/wordml/sdtdatahash" xmlns:w16sdtfl="http://schemas.microsoft.com/office/word/2024/wordml/sdtformatlock" xmlns:w16se="http://schemas.microsoft.com/office/word/2015/wordml/symex" xmlns:wpg="http://schemas.microsoft.com/office/word/2010/wordprocessingGroup" xmlns:wpi="http://schemas.microsoft.com/office/word/2010/wordprocessingInk" xmlns:wne="http://schemas.microsoft.com/office/word/2006/wordml" xmlns:wps="http://schemas.microsoft.com/office/word/2010/wordprocessingShape" mc:Ignorable="w14 w15 w16se w16cid w16 w16cex w16sdtdh w16sdtfl w16du wp14">
   <w:p>
     <w:pPr>
       <w:pStyle w:val="Footer"/>
@@ -9707,7 +9515,7 @@
 </file>
 
 <file path=word/footer2.xml><?xml version="1.0" encoding="utf-8"?>
-<w:ftr xmlns:wpc="http://schemas.microsoft.com/office/word/2010/wordprocessingCanvas" xmlns:cx="http://schemas.microsoft.com/office/drawing/2014/chartex" xmlns:cx1="http://schemas.microsoft.com/office/drawing/2015/9/8/chartex" xmlns:cx2="http://schemas.microsoft.com/office/drawing/2015/10/21/chartex" xmlns:cx3="http://schemas.microsoft.com/office/drawing/2016/5/9/chartex" xmlns:cx4="http://schemas.microsoft.com/office/drawing/2016/5/10/chartex" xmlns:cx5="http://schemas.microsoft.com/office/drawing/2016/5/11/chartex" xmlns:cx6="http://schemas.microsoft.com/office/drawing/2016/5/12/chartex" xmlns:cx7="http://schemas.microsoft.com/office/drawing/2016/5/13/chartex" xmlns:cx8="http://schemas.microsoft.com/office/drawing/2016/5/14/chartex" xmlns:mc="http://schemas.openxmlformats.org/markup-compatibility/2006" xmlns:aink="http://schemas.microsoft.com/office/drawing/2016/ink" xmlns:am3d="http://schemas.microsoft.com/office/drawing/2017/model3d" xmlns:o="urn:schemas-microsoft-com:office:office" xmlns:oel="http://schemas.microsoft.com/office/2019/extlst" xmlns:r="http://schemas.openxmlformats.org/officeDocument/2006/relationships" xmlns:m="http://schemas.openxmlformats.org/officeDocument/2006/math" xmlns:v="urn:schemas-microsoft-com:vml" xmlns:wp14="http://schemas.microsoft.com/office/word/2010/wordprocessingDrawing" xmlns:wp="http://schemas.openxmlformats.org/drawingml/2006/wordprocessingDrawing" xmlns:w10="urn:schemas-microsoft-com:office:word" xmlns:w="http://schemas.openxmlformats.org/wordprocessingml/2006/main" xmlns:w14="http://schemas.microsoft.com/office/word/2010/wordml" xmlns:w15="http://schemas.microsoft.com/office/word/2012/wordml" xmlns:w16cex="http://schemas.microsoft.com/office/word/2018/wordml/cex" xmlns:w16cid="http://schemas.microsoft.com/office/word/2016/wordml/cid" xmlns:w16="http://schemas.microsoft.com/office/word/2018/wordml" xmlns:w16du="http://schemas.microsoft.com/office/word/2023/wordml/word16du" xmlns:w16sdtdh="http://schemas.microsoft.com/office/word/2020/wordml/sdtdatahash" xmlns:w16se="http://schemas.microsoft.com/office/word/2015/wordml/symex" xmlns:wpg="http://schemas.microsoft.com/office/word/2010/wordprocessingGroup" xmlns:wpi="http://schemas.microsoft.com/office/word/2010/wordprocessingInk" xmlns:wne="http://schemas.microsoft.com/office/word/2006/wordml" xmlns:wps="http://schemas.microsoft.com/office/word/2010/wordprocessingShape" mc:Ignorable="w14 w15 w16se w16cid w16 w16cex w16sdtdh w16du wp14">
+<w:ftr xmlns:wpc="http://schemas.microsoft.com/office/word/2010/wordprocessingCanvas" xmlns:cx="http://schemas.microsoft.com/office/drawing/2014/chartex" xmlns:cx1="http://schemas.microsoft.com/office/drawing/2015/9/8/chartex" xmlns:cx2="http://schemas.microsoft.com/office/drawing/2015/10/21/chartex" xmlns:cx3="http://schemas.microsoft.com/office/drawing/2016/5/9/chartex" xmlns:cx4="http://schemas.microsoft.com/office/drawing/2016/5/10/chartex" xmlns:cx5="http://schemas.microsoft.com/office/drawing/2016/5/11/chartex" xmlns:cx6="http://schemas.microsoft.com/office/drawing/2016/5/12/chartex" xmlns:cx7="http://schemas.microsoft.com/office/drawing/2016/5/13/chartex" xmlns:cx8="http://schemas.microsoft.com/office/drawing/2016/5/14/chartex" xmlns:mc="http://schemas.openxmlformats.org/markup-compatibility/2006" xmlns:aink="http://schemas.microsoft.com/office/drawing/2016/ink" xmlns:am3d="http://schemas.microsoft.com/office/drawing/2017/model3d" xmlns:o="urn:schemas-microsoft-com:office:office" xmlns:oel="http://schemas.microsoft.com/office/2019/extlst" xmlns:r="http://schemas.openxmlformats.org/officeDocument/2006/relationships" xmlns:m="http://schemas.openxmlformats.org/officeDocument/2006/math" xmlns:v="urn:schemas-microsoft-com:vml" xmlns:wp14="http://schemas.microsoft.com/office/word/2010/wordprocessingDrawing" xmlns:wp="http://schemas.openxmlformats.org/drawingml/2006/wordprocessingDrawing" xmlns:w10="urn:schemas-microsoft-com:office:word" xmlns:w="http://schemas.openxmlformats.org/wordprocessingml/2006/main" xmlns:w14="http://schemas.microsoft.com/office/word/2010/wordml" xmlns:w15="http://schemas.microsoft.com/office/word/2012/wordml" xmlns:w16cex="http://schemas.microsoft.com/office/word/2018/wordml/cex" xmlns:w16cid="http://schemas.microsoft.com/office/word/2016/wordml/cid" xmlns:w16="http://schemas.microsoft.com/office/word/2018/wordml" xmlns:w16du="http://schemas.microsoft.com/office/word/2023/wordml/word16du" xmlns:w16sdtdh="http://schemas.microsoft.com/office/word/2020/wordml/sdtdatahash" xmlns:w16sdtfl="http://schemas.microsoft.com/office/word/2024/wordml/sdtformatlock" xmlns:w16se="http://schemas.microsoft.com/office/word/2015/wordml/symex" xmlns:wpg="http://schemas.microsoft.com/office/word/2010/wordprocessingGroup" xmlns:wpi="http://schemas.microsoft.com/office/word/2010/wordprocessingInk" xmlns:wne="http://schemas.microsoft.com/office/word/2006/wordml" xmlns:wps="http://schemas.microsoft.com/office/word/2010/wordprocessingShape" mc:Ignorable="w14 w15 w16se w16cid w16 w16cex w16sdtdh w16sdtfl w16du wp14">
   <w:p>
     <w:pPr>
       <w:pStyle w:val="Footer"/>
@@ -9757,7 +9565,7 @@
 </file>
 
 <file path=word/footer3.xml><?xml version="1.0" encoding="utf-8"?>
-<w:ftr xmlns:wpc="http://schemas.microsoft.com/office/word/2010/wordprocessingCanvas" xmlns:cx="http://schemas.microsoft.com/office/drawing/2014/chartex" xmlns:cx1="http://schemas.microsoft.com/office/drawing/2015/9/8/chartex" xmlns:cx2="http://schemas.microsoft.com/office/drawing/2015/10/21/chartex" xmlns:cx3="http://schemas.microsoft.com/office/drawing/2016/5/9/chartex" xmlns:cx4="http://schemas.microsoft.com/office/drawing/2016/5/10/chartex" xmlns:cx5="http://schemas.microsoft.com/office/drawing/2016/5/11/chartex" xmlns:cx6="http://schemas.microsoft.com/office/drawing/2016/5/12/chartex" xmlns:cx7="http://schemas.microsoft.com/office/drawing/2016/5/13/chartex" xmlns:cx8="http://schemas.microsoft.com/office/drawing/2016/5/14/chartex" xmlns:mc="http://schemas.openxmlformats.org/markup-compatibility/2006" xmlns:aink="http://schemas.microsoft.com/office/drawing/2016/ink" xmlns:am3d="http://schemas.microsoft.com/office/drawing/2017/model3d" xmlns:o="urn:schemas-microsoft-com:office:office" xmlns:oel="http://schemas.microsoft.com/office/2019/extlst" xmlns:r="http://schemas.openxmlformats.org/officeDocument/2006/relationships" xmlns:m="http://schemas.openxmlformats.org/officeDocument/2006/math" xmlns:v="urn:schemas-microsoft-com:vml" xmlns:wp14="http://schemas.microsoft.com/office/word/2010/wordprocessingDrawing" xmlns:wp="http://schemas.openxmlformats.org/drawingml/2006/wordprocessingDrawing" xmlns:w10="urn:schemas-microsoft-com:office:word" xmlns:w="http://schemas.openxmlformats.org/wordprocessingml/2006/main" xmlns:w14="http://schemas.microsoft.com/office/word/2010/wordml" xmlns:w15="http://schemas.microsoft.com/office/word/2012/wordml" xmlns:w16cex="http://schemas.microsoft.com/office/word/2018/wordml/cex" xmlns:w16cid="http://schemas.microsoft.com/office/word/2016/wordml/cid" xmlns:w16="http://schemas.microsoft.com/office/word/2018/wordml" xmlns:w16du="http://schemas.microsoft.com/office/word/2023/wordml/word16du" xmlns:w16sdtdh="http://schemas.microsoft.com/office/word/2020/wordml/sdtdatahash" xmlns:w16se="http://schemas.microsoft.com/office/word/2015/wordml/symex" xmlns:wpg="http://schemas.microsoft.com/office/word/2010/wordprocessingGroup" xmlns:wpi="http://schemas.microsoft.com/office/word/2010/wordprocessingInk" xmlns:wne="http://schemas.microsoft.com/office/word/2006/wordml" xmlns:wps="http://schemas.microsoft.com/office/word/2010/wordprocessingShape" mc:Ignorable="w14 w15 w16se w16cid w16 w16cex w16sdtdh w16du wp14">
+<w:ftr xmlns:wpc="http://schemas.microsoft.com/office/word/2010/wordprocessingCanvas" xmlns:cx="http://schemas.microsoft.com/office/drawing/2014/chartex" xmlns:cx1="http://schemas.microsoft.com/office/drawing/2015/9/8/chartex" xmlns:cx2="http://schemas.microsoft.com/office/drawing/2015/10/21/chartex" xmlns:cx3="http://schemas.microsoft.com/office/drawing/2016/5/9/chartex" xmlns:cx4="http://schemas.microsoft.com/office/drawing/2016/5/10/chartex" xmlns:cx5="http://schemas.microsoft.com/office/drawing/2016/5/11/chartex" xmlns:cx6="http://schemas.microsoft.com/office/drawing/2016/5/12/chartex" xmlns:cx7="http://schemas.microsoft.com/office/drawing/2016/5/13/chartex" xmlns:cx8="http://schemas.microsoft.com/office/drawing/2016/5/14/chartex" xmlns:mc="http://schemas.openxmlformats.org/markup-compatibility/2006" xmlns:aink="http://schemas.microsoft.com/office/drawing/2016/ink" xmlns:am3d="http://schemas.microsoft.com/office/drawing/2017/model3d" xmlns:o="urn:schemas-microsoft-com:office:office" xmlns:oel="http://schemas.microsoft.com/office/2019/extlst" xmlns:r="http://schemas.openxmlformats.org/officeDocument/2006/relationships" xmlns:m="http://schemas.openxmlformats.org/officeDocument/2006/math" xmlns:v="urn:schemas-microsoft-com:vml" xmlns:wp14="http://schemas.microsoft.com/office/word/2010/wordprocessingDrawing" xmlns:wp="http://schemas.openxmlformats.org/drawingml/2006/wordprocessingDrawing" xmlns:w10="urn:schemas-microsoft-com:office:word" xmlns:w="http://schemas.openxmlformats.org/wordprocessingml/2006/main" xmlns:w14="http://schemas.microsoft.com/office/word/2010/wordml" xmlns:w15="http://schemas.microsoft.com/office/word/2012/wordml" xmlns:w16cex="http://schemas.microsoft.com/office/word/2018/wordml/cex" xmlns:w16cid="http://schemas.microsoft.com/office/word/2016/wordml/cid" xmlns:w16="http://schemas.microsoft.com/office/word/2018/wordml" xmlns:w16du="http://schemas.microsoft.com/office/word/2023/wordml/word16du" xmlns:w16sdtdh="http://schemas.microsoft.com/office/word/2020/wordml/sdtdatahash" xmlns:w16sdtfl="http://schemas.microsoft.com/office/word/2024/wordml/sdtformatlock" xmlns:w16se="http://schemas.microsoft.com/office/word/2015/wordml/symex" xmlns:wpg="http://schemas.microsoft.com/office/word/2010/wordprocessingGroup" xmlns:wpi="http://schemas.microsoft.com/office/word/2010/wordprocessingInk" xmlns:wne="http://schemas.microsoft.com/office/word/2006/wordml" xmlns:wps="http://schemas.microsoft.com/office/word/2010/wordprocessingShape" mc:Ignorable="w14 w15 w16se w16cid w16 w16cex w16sdtdh w16sdtfl w16du wp14">
   <w:p>
     <w:pPr>
       <w:pStyle w:val="Footer"/>
@@ -9767,7 +9575,7 @@
 </file>
 
 <file path=word/footnotes.xml><?xml version="1.0" encoding="utf-8"?>
-<w:footnotes xmlns:wpc="http://schemas.microsoft.com/office/word/2010/wordprocessingCanvas" xmlns:cx="http://schemas.microsoft.com/office/drawing/2014/chartex" xmlns:cx1="http://schemas.microsoft.com/office/drawing/2015/9/8/chartex" xmlns:cx2="http://schemas.microsoft.com/office/drawing/2015/10/21/chartex" xmlns:cx3="http://schemas.microsoft.com/office/drawing/2016/5/9/chartex" xmlns:cx4="http://schemas.microsoft.com/office/drawing/2016/5/10/chartex" xmlns:cx5="http://schemas.microsoft.com/office/drawing/2016/5/11/chartex" xmlns:cx6="http://schemas.microsoft.com/office/drawing/2016/5/12/chartex" xmlns:cx7="http://schemas.microsoft.com/office/drawing/2016/5/13/chartex" xmlns:cx8="http://schemas.microsoft.com/office/drawing/2016/5/14/chartex" xmlns:mc="http://schemas.openxmlformats.org/markup-compatibility/2006" xmlns:aink="http://schemas.microsoft.com/office/drawing/2016/ink" xmlns:am3d="http://schemas.microsoft.com/office/drawing/2017/model3d" xmlns:o="urn:schemas-microsoft-com:office:office" xmlns:oel="http://schemas.microsoft.com/office/2019/extlst" xmlns:r="http://schemas.openxmlformats.org/officeDocument/2006/relationships" xmlns:m="http://schemas.openxmlformats.org/officeDocument/2006/math" xmlns:v="urn:schemas-microsoft-com:vml" xmlns:wp14="http://schemas.microsoft.com/office/word/2010/wordprocessingDrawing" xmlns:wp="http://schemas.openxmlformats.org/drawingml/2006/wordprocessingDrawing" xmlns:w10="urn:schemas-microsoft-com:office:word" xmlns:w="http://schemas.openxmlformats.org/wordprocessingml/2006/main" xmlns:w14="http://schemas.microsoft.com/office/word/2010/wordml" xmlns:w15="http://schemas.microsoft.com/office/word/2012/wordml" xmlns:w16cex="http://schemas.microsoft.com/office/word/2018/wordml/cex" xmlns:w16cid="http://schemas.microsoft.com/office/word/2016/wordml/cid" xmlns:w16="http://schemas.microsoft.com/office/word/2018/wordml" xmlns:w16du="http://schemas.microsoft.com/office/word/2023/wordml/word16du" xmlns:w16sdtdh="http://schemas.microsoft.com/office/word/2020/wordml/sdtdatahash" xmlns:w16se="http://schemas.microsoft.com/office/word/2015/wordml/symex" xmlns:wpg="http://schemas.microsoft.com/office/word/2010/wordprocessingGroup" xmlns:wpi="http://schemas.microsoft.com/office/word/2010/wordprocessingInk" xmlns:wne="http://schemas.microsoft.com/office/word/2006/wordml" xmlns:wps="http://schemas.microsoft.com/office/word/2010/wordprocessingShape" mc:Ignorable="w14 w15 w16se w16cid w16 w16cex w16sdtdh w16du wp14">
+<w:footnotes xmlns:wpc="http://schemas.microsoft.com/office/word/2010/wordprocessingCanvas" xmlns:cx="http://schemas.microsoft.com/office/drawing/2014/chartex" xmlns:cx1="http://schemas.microsoft.com/office/drawing/2015/9/8/chartex" xmlns:cx2="http://schemas.microsoft.com/office/drawing/2015/10/21/chartex" xmlns:cx3="http://schemas.microsoft.com/office/drawing/2016/5/9/chartex" xmlns:cx4="http://schemas.microsoft.com/office/drawing/2016/5/10/chartex" xmlns:cx5="http://schemas.microsoft.com/office/drawing/2016/5/11/chartex" xmlns:cx6="http://schemas.microsoft.com/office/drawing/2016/5/12/chartex" xmlns:cx7="http://schemas.microsoft.com/office/drawing/2016/5/13/chartex" xmlns:cx8="http://schemas.microsoft.com/office/drawing/2016/5/14/chartex" xmlns:mc="http://schemas.openxmlformats.org/markup-compatibility/2006" xmlns:aink="http://schemas.microsoft.com/office/drawing/2016/ink" xmlns:am3d="http://schemas.microsoft.com/office/drawing/2017/model3d" xmlns:o="urn:schemas-microsoft-com:office:office" xmlns:oel="http://schemas.microsoft.com/office/2019/extlst" xmlns:r="http://schemas.openxmlformats.org/officeDocument/2006/relationships" xmlns:m="http://schemas.openxmlformats.org/officeDocument/2006/math" xmlns:v="urn:schemas-microsoft-com:vml" xmlns:wp14="http://schemas.microsoft.com/office/word/2010/wordprocessingDrawing" xmlns:wp="http://schemas.openxmlformats.org/drawingml/2006/wordprocessingDrawing" xmlns:w10="urn:schemas-microsoft-com:office:word" xmlns:w="http://schemas.openxmlformats.org/wordprocessingml/2006/main" xmlns:w14="http://schemas.microsoft.com/office/word/2010/wordml" xmlns:w15="http://schemas.microsoft.com/office/word/2012/wordml" xmlns:w16cex="http://schemas.microsoft.com/office/word/2018/wordml/cex" xmlns:w16cid="http://schemas.microsoft.com/office/word/2016/wordml/cid" xmlns:w16="http://schemas.microsoft.com/office/word/2018/wordml" xmlns:w16du="http://schemas.microsoft.com/office/word/2023/wordml/word16du" xmlns:w16sdtdh="http://schemas.microsoft.com/office/word/2020/wordml/sdtdatahash" xmlns:w16sdtfl="http://schemas.microsoft.com/office/word/2024/wordml/sdtformatlock" xmlns:w16se="http://schemas.microsoft.com/office/word/2015/wordml/symex" xmlns:wpg="http://schemas.microsoft.com/office/word/2010/wordprocessingGroup" xmlns:wpi="http://schemas.microsoft.com/office/word/2010/wordprocessingInk" xmlns:wne="http://schemas.microsoft.com/office/word/2006/wordml" xmlns:wps="http://schemas.microsoft.com/office/word/2010/wordprocessingShape" mc:Ignorable="w14 w15 w16se w16cid w16 w16cex w16sdtdh w16sdtfl w16du wp14">
   <w:footnote w:type="separator" w:id="-1">
     <w:p>
       <w:pPr>
@@ -9792,7 +9600,7 @@
 </file>
 
 <file path=word/header1.xml><?xml version="1.0" encoding="utf-8"?>
-<w:hdr xmlns:wpc="http://schemas.microsoft.com/office/word/2010/wordprocessingCanvas" xmlns:cx="http://schemas.microsoft.com/office/drawing/2014/chartex" xmlns:cx1="http://schemas.microsoft.com/office/drawing/2015/9/8/chartex" xmlns:cx2="http://schemas.microsoft.com/office/drawing/2015/10/21/chartex" xmlns:cx3="http://schemas.microsoft.com/office/drawing/2016/5/9/chartex" xmlns:cx4="http://schemas.microsoft.com/office/drawing/2016/5/10/chartex" xmlns:cx5="http://schemas.microsoft.com/office/drawing/2016/5/11/chartex" xmlns:cx6="http://schemas.microsoft.com/office/drawing/2016/5/12/chartex" xmlns:cx7="http://schemas.microsoft.com/office/drawing/2016/5/13/chartex" xmlns:cx8="http://schemas.microsoft.com/office/drawing/2016/5/14/chartex" xmlns:mc="http://schemas.openxmlformats.org/markup-compatibility/2006" xmlns:aink="http://schemas.microsoft.com/office/drawing/2016/ink" xmlns:am3d="http://schemas.microsoft.com/office/drawing/2017/model3d" xmlns:o="urn:schemas-microsoft-com:office:office" xmlns:oel="http://schemas.microsoft.com/office/2019/extlst" xmlns:r="http://schemas.openxmlformats.org/officeDocument/2006/relationships" xmlns:m="http://schemas.openxmlformats.org/officeDocument/2006/math" xmlns:v="urn:schemas-microsoft-com:vml" xmlns:wp14="http://schemas.microsoft.com/office/word/2010/wordprocessingDrawing" xmlns:wp="http://schemas.openxmlformats.org/drawingml/2006/wordprocessingDrawing" xmlns:w10="urn:schemas-microsoft-com:office:word" xmlns:w="http://schemas.openxmlformats.org/wordprocessingml/2006/main" xmlns:w14="http://schemas.microsoft.com/office/word/2010/wordml" xmlns:w15="http://schemas.microsoft.com/office/word/2012/wordml" xmlns:w16cex="http://schemas.microsoft.com/office/word/2018/wordml/cex" xmlns:w16cid="http://schemas.microsoft.com/office/word/2016/wordml/cid" xmlns:w16="http://schemas.microsoft.com/office/word/2018/wordml" xmlns:w16du="http://schemas.microsoft.com/office/word/2023/wordml/word16du" xmlns:w16sdtdh="http://schemas.microsoft.com/office/word/2020/wordml/sdtdatahash" xmlns:w16se="http://schemas.microsoft.com/office/word/2015/wordml/symex" xmlns:wpg="http://schemas.microsoft.com/office/word/2010/wordprocessingGroup" xmlns:wpi="http://schemas.microsoft.com/office/word/2010/wordprocessingInk" xmlns:wne="http://schemas.microsoft.com/office/word/2006/wordml" xmlns:wps="http://schemas.microsoft.com/office/word/2010/wordprocessingShape" mc:Ignorable="w14 w15 w16se w16cid w16 w16cex w16sdtdh w16du wp14">
+<w:hdr xmlns:wpc="http://schemas.microsoft.com/office/word/2010/wordprocessingCanvas" xmlns:cx="http://schemas.microsoft.com/office/drawing/2014/chartex" xmlns:cx1="http://schemas.microsoft.com/office/drawing/2015/9/8/chartex" xmlns:cx2="http://schemas.microsoft.com/office/drawing/2015/10/21/chartex" xmlns:cx3="http://schemas.microsoft.com/office/drawing/2016/5/9/chartex" xmlns:cx4="http://schemas.microsoft.com/office/drawing/2016/5/10/chartex" xmlns:cx5="http://schemas.microsoft.com/office/drawing/2016/5/11/chartex" xmlns:cx6="http://schemas.microsoft.com/office/drawing/2016/5/12/chartex" xmlns:cx7="http://schemas.microsoft.com/office/drawing/2016/5/13/chartex" xmlns:cx8="http://schemas.microsoft.com/office/drawing/2016/5/14/chartex" xmlns:mc="http://schemas.openxmlformats.org/markup-compatibility/2006" xmlns:aink="http://schemas.microsoft.com/office/drawing/2016/ink" xmlns:am3d="http://schemas.microsoft.com/office/drawing/2017/model3d" xmlns:o="urn:schemas-microsoft-com:office:office" xmlns:oel="http://schemas.microsoft.com/office/2019/extlst" xmlns:r="http://schemas.openxmlformats.org/officeDocument/2006/relationships" xmlns:m="http://schemas.openxmlformats.org/officeDocument/2006/math" xmlns:v="urn:schemas-microsoft-com:vml" xmlns:wp14="http://schemas.microsoft.com/office/word/2010/wordprocessingDrawing" xmlns:wp="http://schemas.openxmlformats.org/drawingml/2006/wordprocessingDrawing" xmlns:w10="urn:schemas-microsoft-com:office:word" xmlns:w="http://schemas.openxmlformats.org/wordprocessingml/2006/main" xmlns:w14="http://schemas.microsoft.com/office/word/2010/wordml" xmlns:w15="http://schemas.microsoft.com/office/word/2012/wordml" xmlns:w16cex="http://schemas.microsoft.com/office/word/2018/wordml/cex" xmlns:w16cid="http://schemas.microsoft.com/office/word/2016/wordml/cid" xmlns:w16="http://schemas.microsoft.com/office/word/2018/wordml" xmlns:w16du="http://schemas.microsoft.com/office/word/2023/wordml/word16du" xmlns:w16sdtdh="http://schemas.microsoft.com/office/word/2020/wordml/sdtdatahash" xmlns:w16sdtfl="http://schemas.microsoft.com/office/word/2024/wordml/sdtformatlock" xmlns:w16se="http://schemas.microsoft.com/office/word/2015/wordml/symex" xmlns:wpg="http://schemas.microsoft.com/office/word/2010/wordprocessingGroup" xmlns:wpi="http://schemas.microsoft.com/office/word/2010/wordprocessingInk" xmlns:wne="http://schemas.microsoft.com/office/word/2006/wordml" xmlns:wps="http://schemas.microsoft.com/office/word/2010/wordprocessingShape" mc:Ignorable="w14 w15 w16se w16cid w16 w16cex w16sdtdh w16sdtfl w16du wp14">
   <w:p>
     <w:pPr>
       <w:pStyle w:val="Header"/>
@@ -9809,7 +9617,7 @@
 </file>
 
 <file path=word/header2.xml><?xml version="1.0" encoding="utf-8"?>
-<w:hdr xmlns:wpc="http://schemas.microsoft.com/office/word/2010/wordprocessingCanvas" xmlns:cx="http://schemas.microsoft.com/office/drawing/2014/chartex" xmlns:cx1="http://schemas.microsoft.com/office/drawing/2015/9/8/chartex" xmlns:cx2="http://schemas.microsoft.com/office/drawing/2015/10/21/chartex" xmlns:cx3="http://schemas.microsoft.com/office/drawing/2016/5/9/chartex" xmlns:cx4="http://schemas.microsoft.com/office/drawing/2016/5/10/chartex" xmlns:cx5="http://schemas.microsoft.com/office/drawing/2016/5/11/chartex" xmlns:cx6="http://schemas.microsoft.com/office/drawing/2016/5/12/chartex" xmlns:cx7="http://schemas.microsoft.com/office/drawing/2016/5/13/chartex" xmlns:cx8="http://schemas.microsoft.com/office/drawing/2016/5/14/chartex" xmlns:mc="http://schemas.openxmlformats.org/markup-compatibility/2006" xmlns:aink="http://schemas.microsoft.com/office/drawing/2016/ink" xmlns:am3d="http://schemas.microsoft.com/office/drawing/2017/model3d" xmlns:o="urn:schemas-microsoft-com:office:office" xmlns:oel="http://schemas.microsoft.com/office/2019/extlst" xmlns:r="http://schemas.openxmlformats.org/officeDocument/2006/relationships" xmlns:m="http://schemas.openxmlformats.org/officeDocument/2006/math" xmlns:v="urn:schemas-microsoft-com:vml" xmlns:wp14="http://schemas.microsoft.com/office/word/2010/wordprocessingDrawing" xmlns:wp="http://schemas.openxmlformats.org/drawingml/2006/wordprocessingDrawing" xmlns:w10="urn:schemas-microsoft-com:office:word" xmlns:w="http://schemas.openxmlformats.org/wordprocessingml/2006/main" xmlns:w14="http://schemas.microsoft.com/office/word/2010/wordml" xmlns:w15="http://schemas.microsoft.com/office/word/2012/wordml" xmlns:w16cex="http://schemas.microsoft.com/office/word/2018/wordml/cex" xmlns:w16cid="http://schemas.microsoft.com/office/word/2016/wordml/cid" xmlns:w16="http://schemas.microsoft.com/office/word/2018/wordml" xmlns:w16du="http://schemas.microsoft.com/office/word/2023/wordml/word16du" xmlns:w16sdtdh="http://schemas.microsoft.com/office/word/2020/wordml/sdtdatahash" xmlns:w16se="http://schemas.microsoft.com/office/word/2015/wordml/symex" xmlns:wpg="http://schemas.microsoft.com/office/word/2010/wordprocessingGroup" xmlns:wpi="http://schemas.microsoft.com/office/word/2010/wordprocessingInk" xmlns:wne="http://schemas.microsoft.com/office/word/2006/wordml" xmlns:wps="http://schemas.microsoft.com/office/word/2010/wordprocessingShape" mc:Ignorable="w14 w15 w16se w16cid w16 w16cex w16sdtdh w16du wp14">
+<w:hdr xmlns:wpc="http://schemas.microsoft.com/office/word/2010/wordprocessingCanvas" xmlns:cx="http://schemas.microsoft.com/office/drawing/2014/chartex" xmlns:cx1="http://schemas.microsoft.com/office/drawing/2015/9/8/chartex" xmlns:cx2="http://schemas.microsoft.com/office/drawing/2015/10/21/chartex" xmlns:cx3="http://schemas.microsoft.com/office/drawing/2016/5/9/chartex" xmlns:cx4="http://schemas.microsoft.com/office/drawing/2016/5/10/chartex" xmlns:cx5="http://schemas.microsoft.com/office/drawing/2016/5/11/chartex" xmlns:cx6="http://schemas.microsoft.com/office/drawing/2016/5/12/chartex" xmlns:cx7="http://schemas.microsoft.com/office/drawing/2016/5/13/chartex" xmlns:cx8="http://schemas.microsoft.com/office/drawing/2016/5/14/chartex" xmlns:mc="http://schemas.openxmlformats.org/markup-compatibility/2006" xmlns:aink="http://schemas.microsoft.com/office/drawing/2016/ink" xmlns:am3d="http://schemas.microsoft.com/office/drawing/2017/model3d" xmlns:o="urn:schemas-microsoft-com:office:office" xmlns:oel="http://schemas.microsoft.com/office/2019/extlst" xmlns:r="http://schemas.openxmlformats.org/officeDocument/2006/relationships" xmlns:m="http://schemas.openxmlformats.org/officeDocument/2006/math" xmlns:v="urn:schemas-microsoft-com:vml" xmlns:wp14="http://schemas.microsoft.com/office/word/2010/wordprocessingDrawing" xmlns:wp="http://schemas.openxmlformats.org/drawingml/2006/wordprocessingDrawing" xmlns:w10="urn:schemas-microsoft-com:office:word" xmlns:w="http://schemas.openxmlformats.org/wordprocessingml/2006/main" xmlns:w14="http://schemas.microsoft.com/office/word/2010/wordml" xmlns:w15="http://schemas.microsoft.com/office/word/2012/wordml" xmlns:w16cex="http://schemas.microsoft.com/office/word/2018/wordml/cex" xmlns:w16cid="http://schemas.microsoft.com/office/word/2016/wordml/cid" xmlns:w16="http://schemas.microsoft.com/office/word/2018/wordml" xmlns:w16du="http://schemas.microsoft.com/office/word/2023/wordml/word16du" xmlns:w16sdtdh="http://schemas.microsoft.com/office/word/2020/wordml/sdtdatahash" xmlns:w16sdtfl="http://schemas.microsoft.com/office/word/2024/wordml/sdtformatlock" xmlns:w16se="http://schemas.microsoft.com/office/word/2015/wordml/symex" xmlns:wpg="http://schemas.microsoft.com/office/word/2010/wordprocessingGroup" xmlns:wpi="http://schemas.microsoft.com/office/word/2010/wordprocessingInk" xmlns:wne="http://schemas.microsoft.com/office/word/2006/wordml" xmlns:wps="http://schemas.microsoft.com/office/word/2010/wordprocessingShape" mc:Ignorable="w14 w15 w16se w16cid w16 w16cex w16sdtdh w16sdtfl w16du wp14">
   <w:p>
     <w:pPr>
       <w:pStyle w:val="Header"/>
@@ -9819,7 +9627,7 @@
 </file>
 
 <file path=word/numbering.xml><?xml version="1.0" encoding="utf-8"?>
-<w:numbering xmlns:wpc="http://schemas.microsoft.com/office/word/2010/wordprocessingCanvas" xmlns:cx="http://schemas.microsoft.com/office/drawing/2014/chartex" xmlns:cx1="http://schemas.microsoft.com/office/drawing/2015/9/8/chartex" xmlns:cx2="http://schemas.microsoft.com/office/drawing/2015/10/21/chartex" xmlns:cx3="http://schemas.microsoft.com/office/drawing/2016/5/9/chartex" xmlns:cx4="http://schemas.microsoft.com/office/drawing/2016/5/10/chartex" xmlns:cx5="http://schemas.microsoft.com/office/drawing/2016/5/11/chartex" xmlns:cx6="http://schemas.microsoft.com/office/drawing/2016/5/12/chartex" xmlns:cx7="http://schemas.microsoft.com/office/drawing/2016/5/13/chartex" xmlns:cx8="http://schemas.microsoft.com/office/drawing/2016/5/14/chartex" xmlns:mc="http://schemas.openxmlformats.org/markup-compatibility/2006" xmlns:aink="http://schemas.microsoft.com/office/drawing/2016/ink" xmlns:am3d="http://schemas.microsoft.com/office/drawing/2017/model3d" xmlns:o="urn:schemas-microsoft-com:office:office" xmlns:oel="http://schemas.microsoft.com/office/2019/extlst" xmlns:r="http://schemas.openxmlformats.org/officeDocument/2006/relationships" xmlns:m="http://schemas.openxmlformats.org/officeDocument/2006/math" xmlns:v="urn:schemas-microsoft-com:vml" xmlns:wp14="http://schemas.microsoft.com/office/word/2010/wordprocessingDrawing" xmlns:wp="http://schemas.openxmlformats.org/drawingml/2006/wordprocessingDrawing" xmlns:w10="urn:schemas-microsoft-com:office:word" xmlns:w="http://schemas.openxmlformats.org/wordprocessingml/2006/main" xmlns:w14="http://schemas.microsoft.com/office/word/2010/wordml" xmlns:w15="http://schemas.microsoft.com/office/word/2012/wordml" xmlns:w16cex="http://schemas.microsoft.com/office/word/2018/wordml/cex" xmlns:w16cid="http://schemas.microsoft.com/office/word/2016/wordml/cid" xmlns:w16="http://schemas.microsoft.com/office/word/2018/wordml" xmlns:w16du="http://schemas.microsoft.com/office/word/2023/wordml/word16du" xmlns:w16sdtdh="http://schemas.microsoft.com/office/word/2020/wordml/sdtdatahash" xmlns:w16se="http://schemas.microsoft.com/office/word/2015/wordml/symex" xmlns:wpg="http://schemas.microsoft.com/office/word/2010/wordprocessingGroup" xmlns:wpi="http://schemas.microsoft.com/office/word/2010/wordprocessingInk" xmlns:wne="http://schemas.microsoft.com/office/word/2006/wordml" xmlns:wps="http://schemas.microsoft.com/office/word/2010/wordprocessingShape" mc:Ignorable="w14 w15 w16se w16cid w16 w16cex w16sdtdh w16du wp14">
+<w:numbering xmlns:wpc="http://schemas.microsoft.com/office/word/2010/wordprocessingCanvas" xmlns:cx="http://schemas.microsoft.com/office/drawing/2014/chartex" xmlns:cx1="http://schemas.microsoft.com/office/drawing/2015/9/8/chartex" xmlns:cx2="http://schemas.microsoft.com/office/drawing/2015/10/21/chartex" xmlns:cx3="http://schemas.microsoft.com/office/drawing/2016/5/9/chartex" xmlns:cx4="http://schemas.microsoft.com/office/drawing/2016/5/10/chartex" xmlns:cx5="http://schemas.microsoft.com/office/drawing/2016/5/11/chartex" xmlns:cx6="http://schemas.microsoft.com/office/drawing/2016/5/12/chartex" xmlns:cx7="http://schemas.microsoft.com/office/drawing/2016/5/13/chartex" xmlns:cx8="http://schemas.microsoft.com/office/drawing/2016/5/14/chartex" xmlns:mc="http://schemas.openxmlformats.org/markup-compatibility/2006" xmlns:aink="http://schemas.microsoft.com/office/drawing/2016/ink" xmlns:am3d="http://schemas.microsoft.com/office/drawing/2017/model3d" xmlns:o="urn:schemas-microsoft-com:office:office" xmlns:oel="http://schemas.microsoft.com/office/2019/extlst" xmlns:r="http://schemas.openxmlformats.org/officeDocument/2006/relationships" xmlns:m="http://schemas.openxmlformats.org/officeDocument/2006/math" xmlns:v="urn:schemas-microsoft-com:vml" xmlns:wp14="http://schemas.microsoft.com/office/word/2010/wordprocessingDrawing" xmlns:wp="http://schemas.openxmlformats.org/drawingml/2006/wordprocessingDrawing" xmlns:w10="urn:schemas-microsoft-com:office:word" xmlns:w="http://schemas.openxmlformats.org/wordprocessingml/2006/main" xmlns:w14="http://schemas.microsoft.com/office/word/2010/wordml" xmlns:w15="http://schemas.microsoft.com/office/word/2012/wordml" xmlns:w16cex="http://schemas.microsoft.com/office/word/2018/wordml/cex" xmlns:w16cid="http://schemas.microsoft.com/office/word/2016/wordml/cid" xmlns:w16="http://schemas.microsoft.com/office/word/2018/wordml" xmlns:w16du="http://schemas.microsoft.com/office/word/2023/wordml/word16du" xmlns:w16sdtdh="http://schemas.microsoft.com/office/word/2020/wordml/sdtdatahash" xmlns:w16sdtfl="http://schemas.microsoft.com/office/word/2024/wordml/sdtformatlock" xmlns:w16se="http://schemas.microsoft.com/office/word/2015/wordml/symex" xmlns:wpg="http://schemas.microsoft.com/office/word/2010/wordprocessingGroup" xmlns:wpi="http://schemas.microsoft.com/office/word/2010/wordprocessingInk" xmlns:wne="http://schemas.microsoft.com/office/word/2006/wordml" xmlns:wps="http://schemas.microsoft.com/office/word/2010/wordprocessingShape" mc:Ignorable="w14 w15 w16se w16cid w16 w16cex w16sdtdh w16sdtfl w16du wp14">
   <w:abstractNum w:abstractNumId="0" w15:restartNumberingAfterBreak="0">
     <w:nsid w:val="00000402"/>
     <w:multiLevelType w:val="multilevel"/>
@@ -15165,7 +14973,7 @@
 </file>
 
 <file path=word/styles.xml><?xml version="1.0" encoding="utf-8"?>
-<w:styles xmlns:mc="http://schemas.openxmlformats.org/markup-compatibility/2006" xmlns:r="http://schemas.openxmlformats.org/officeDocument/2006/relationships" xmlns:w="http://schemas.openxmlformats.org/wordprocessingml/2006/main" xmlns:w14="http://schemas.microsoft.com/office/word/2010/wordml" xmlns:w15="http://schemas.microsoft.com/office/word/2012/wordml" xmlns:w16cex="http://schemas.microsoft.com/office/word/2018/wordml/cex" xmlns:w16cid="http://schemas.microsoft.com/office/word/2016/wordml/cid" xmlns:w16="http://schemas.microsoft.com/office/word/2018/wordml" xmlns:w16du="http://schemas.microsoft.com/office/word/2023/wordml/word16du" xmlns:w16sdtdh="http://schemas.microsoft.com/office/word/2020/wordml/sdtdatahash" xmlns:w16se="http://schemas.microsoft.com/office/word/2015/wordml/symex" mc:Ignorable="w14 w15 w16se w16cid w16 w16cex w16sdtdh w16du">
+<w:styles xmlns:mc="http://schemas.openxmlformats.org/markup-compatibility/2006" xmlns:r="http://schemas.openxmlformats.org/officeDocument/2006/relationships" xmlns:w="http://schemas.openxmlformats.org/wordprocessingml/2006/main" xmlns:w14="http://schemas.microsoft.com/office/word/2010/wordml" xmlns:w15="http://schemas.microsoft.com/office/word/2012/wordml" xmlns:w16cex="http://schemas.microsoft.com/office/word/2018/wordml/cex" xmlns:w16cid="http://schemas.microsoft.com/office/word/2016/wordml/cid" xmlns:w16="http://schemas.microsoft.com/office/word/2018/wordml" xmlns:w16du="http://schemas.microsoft.com/office/word/2023/wordml/word16du" xmlns:w16sdtdh="http://schemas.microsoft.com/office/word/2020/wordml/sdtdatahash" xmlns:w16sdtfl="http://schemas.microsoft.com/office/word/2024/wordml/sdtformatlock" xmlns:w16se="http://schemas.microsoft.com/office/word/2015/wordml/symex" mc:Ignorable="w14 w15 w16se w16cid w16 w16cex w16sdtdh w16sdtfl w16du">
   <w:docDefaults>
     <w:rPrDefault>
       <w:rPr>

</xml_diff>